<commit_message>
feat: my part of verbetervoorstel filled in
</commit_message>
<xml_diff>
--- a/Templates/ingevulde documentatie/J2P3_CrashNDash_Verbetervoorstel01.docx
+++ b/Templates/ingevulde documentatie/J2P3_CrashNDash_Verbetervoorstel01.docx
@@ -365,7 +365,7 @@
       <w:sdtContent>
         <w:p>
           <w:pPr>
-            <w:pStyle w:val="TOCHeading"/>
+            <w:pStyle w:val="Kopvaninhoudsopgave"/>
           </w:pPr>
           <w:r>
             <w:t>Inhoud</w:t>
@@ -373,7 +373,7 @@
         </w:p>
         <w:p>
           <w:pPr>
-            <w:pStyle w:val="TOC1"/>
+            <w:pStyle w:val="Inhopg1"/>
             <w:rPr>
               <w:rFonts w:eastAsiaTheme="minorEastAsia"/>
               <w:noProof/>
@@ -453,7 +453,7 @@
         </w:p>
         <w:p>
           <w:pPr>
-            <w:pStyle w:val="TOC1"/>
+            <w:pStyle w:val="Inhopg1"/>
             <w:rPr>
               <w:rFonts w:eastAsiaTheme="minorEastAsia"/>
               <w:noProof/>
@@ -524,7 +524,7 @@
         </w:p>
         <w:p>
           <w:pPr>
-            <w:pStyle w:val="TOC2"/>
+            <w:pStyle w:val="Inhopg2"/>
             <w:tabs>
               <w:tab w:val="right" w:leader="dot" w:pos="9062"/>
             </w:tabs>
@@ -598,7 +598,7 @@
         </w:p>
         <w:p>
           <w:pPr>
-            <w:pStyle w:val="TOC2"/>
+            <w:pStyle w:val="Inhopg2"/>
             <w:tabs>
               <w:tab w:val="right" w:leader="dot" w:pos="9062"/>
             </w:tabs>
@@ -672,7 +672,7 @@
         </w:p>
         <w:p>
           <w:pPr>
-            <w:pStyle w:val="TOC2"/>
+            <w:pStyle w:val="Inhopg2"/>
             <w:tabs>
               <w:tab w:val="right" w:leader="dot" w:pos="9062"/>
             </w:tabs>
@@ -746,7 +746,7 @@
         </w:p>
         <w:p>
           <w:pPr>
-            <w:pStyle w:val="TOC2"/>
+            <w:pStyle w:val="Inhopg2"/>
             <w:tabs>
               <w:tab w:val="right" w:leader="dot" w:pos="9062"/>
             </w:tabs>
@@ -820,7 +820,7 @@
         </w:p>
         <w:p>
           <w:pPr>
-            <w:pStyle w:val="TOC2"/>
+            <w:pStyle w:val="Inhopg2"/>
             <w:tabs>
               <w:tab w:val="right" w:leader="dot" w:pos="9062"/>
             </w:tabs>
@@ -894,7 +894,7 @@
         </w:p>
         <w:p>
           <w:pPr>
-            <w:pStyle w:val="TOC2"/>
+            <w:pStyle w:val="Inhopg2"/>
             <w:tabs>
               <w:tab w:val="right" w:leader="dot" w:pos="9062"/>
             </w:tabs>
@@ -968,7 +968,7 @@
         </w:p>
         <w:p>
           <w:pPr>
-            <w:pStyle w:val="TOC1"/>
+            <w:pStyle w:val="Inhopg1"/>
             <w:rPr>
               <w:rFonts w:eastAsiaTheme="minorEastAsia"/>
               <w:noProof/>
@@ -1039,7 +1039,7 @@
         </w:p>
         <w:p>
           <w:pPr>
-            <w:pStyle w:val="TOC2"/>
+            <w:pStyle w:val="Inhopg2"/>
             <w:tabs>
               <w:tab w:val="right" w:leader="dot" w:pos="9062"/>
             </w:tabs>
@@ -1113,7 +1113,7 @@
         </w:p>
         <w:p>
           <w:pPr>
-            <w:pStyle w:val="TOC2"/>
+            <w:pStyle w:val="Inhopg2"/>
             <w:tabs>
               <w:tab w:val="right" w:leader="dot" w:pos="9062"/>
             </w:tabs>
@@ -1187,7 +1187,7 @@
         </w:p>
         <w:p>
           <w:pPr>
-            <w:pStyle w:val="TOC2"/>
+            <w:pStyle w:val="Inhopg2"/>
             <w:tabs>
               <w:tab w:val="right" w:leader="dot" w:pos="9062"/>
             </w:tabs>
@@ -1261,7 +1261,7 @@
         </w:p>
         <w:p>
           <w:pPr>
-            <w:pStyle w:val="TOC2"/>
+            <w:pStyle w:val="Inhopg2"/>
             <w:tabs>
               <w:tab w:val="right" w:leader="dot" w:pos="9062"/>
             </w:tabs>
@@ -1335,7 +1335,7 @@
         </w:p>
         <w:p>
           <w:pPr>
-            <w:pStyle w:val="TOC2"/>
+            <w:pStyle w:val="Inhopg2"/>
             <w:tabs>
               <w:tab w:val="right" w:leader="dot" w:pos="9062"/>
             </w:tabs>
@@ -1409,7 +1409,7 @@
         </w:p>
         <w:p>
           <w:pPr>
-            <w:pStyle w:val="TOC2"/>
+            <w:pStyle w:val="Inhopg2"/>
             <w:tabs>
               <w:tab w:val="right" w:leader="dot" w:pos="9062"/>
             </w:tabs>
@@ -1483,7 +1483,7 @@
         </w:p>
         <w:p>
           <w:pPr>
-            <w:pStyle w:val="TOC1"/>
+            <w:pStyle w:val="Inhopg1"/>
             <w:rPr>
               <w:rFonts w:eastAsiaTheme="minorEastAsia"/>
               <w:noProof/>
@@ -1554,7 +1554,7 @@
         </w:p>
         <w:p>
           <w:pPr>
-            <w:pStyle w:val="TOC2"/>
+            <w:pStyle w:val="Inhopg2"/>
             <w:tabs>
               <w:tab w:val="right" w:leader="dot" w:pos="9062"/>
             </w:tabs>
@@ -1628,7 +1628,7 @@
         </w:p>
         <w:p>
           <w:pPr>
-            <w:pStyle w:val="TOC2"/>
+            <w:pStyle w:val="Inhopg2"/>
             <w:tabs>
               <w:tab w:val="right" w:leader="dot" w:pos="9062"/>
             </w:tabs>
@@ -1702,7 +1702,7 @@
         </w:p>
         <w:p>
           <w:pPr>
-            <w:pStyle w:val="TOC2"/>
+            <w:pStyle w:val="Inhopg2"/>
             <w:tabs>
               <w:tab w:val="right" w:leader="dot" w:pos="9062"/>
             </w:tabs>
@@ -1776,7 +1776,7 @@
         </w:p>
         <w:p>
           <w:pPr>
-            <w:pStyle w:val="TOC2"/>
+            <w:pStyle w:val="Inhopg2"/>
             <w:tabs>
               <w:tab w:val="right" w:leader="dot" w:pos="9062"/>
             </w:tabs>
@@ -1850,7 +1850,7 @@
         </w:p>
         <w:p>
           <w:pPr>
-            <w:pStyle w:val="TOC2"/>
+            <w:pStyle w:val="Inhopg2"/>
             <w:tabs>
               <w:tab w:val="right" w:leader="dot" w:pos="9062"/>
             </w:tabs>
@@ -1924,7 +1924,7 @@
         </w:p>
         <w:p>
           <w:pPr>
-            <w:pStyle w:val="TOC2"/>
+            <w:pStyle w:val="Inhopg2"/>
             <w:tabs>
               <w:tab w:val="right" w:leader="dot" w:pos="9062"/>
             </w:tabs>
@@ -1998,7 +1998,7 @@
         </w:p>
         <w:p>
           <w:pPr>
-            <w:pStyle w:val="TOC1"/>
+            <w:pStyle w:val="Inhopg1"/>
             <w:rPr>
               <w:rFonts w:eastAsiaTheme="minorEastAsia"/>
               <w:noProof/>
@@ -2069,7 +2069,7 @@
         </w:p>
         <w:p>
           <w:pPr>
-            <w:pStyle w:val="TOC2"/>
+            <w:pStyle w:val="Inhopg2"/>
             <w:tabs>
               <w:tab w:val="right" w:leader="dot" w:pos="9062"/>
             </w:tabs>
@@ -2143,7 +2143,7 @@
         </w:p>
         <w:p>
           <w:pPr>
-            <w:pStyle w:val="TOC2"/>
+            <w:pStyle w:val="Inhopg2"/>
             <w:tabs>
               <w:tab w:val="right" w:leader="dot" w:pos="9062"/>
             </w:tabs>
@@ -2217,7 +2217,7 @@
         </w:p>
         <w:p>
           <w:pPr>
-            <w:pStyle w:val="TOC2"/>
+            <w:pStyle w:val="Inhopg2"/>
             <w:tabs>
               <w:tab w:val="right" w:leader="dot" w:pos="9062"/>
             </w:tabs>
@@ -2291,7 +2291,7 @@
         </w:p>
         <w:p>
           <w:pPr>
-            <w:pStyle w:val="TOC2"/>
+            <w:pStyle w:val="Inhopg2"/>
             <w:tabs>
               <w:tab w:val="right" w:leader="dot" w:pos="9062"/>
             </w:tabs>
@@ -2365,7 +2365,7 @@
         </w:p>
         <w:p>
           <w:pPr>
-            <w:pStyle w:val="TOC2"/>
+            <w:pStyle w:val="Inhopg2"/>
             <w:tabs>
               <w:tab w:val="right" w:leader="dot" w:pos="9062"/>
             </w:tabs>
@@ -2439,7 +2439,7 @@
         </w:p>
         <w:p>
           <w:pPr>
-            <w:pStyle w:val="TOC2"/>
+            <w:pStyle w:val="Inhopg2"/>
             <w:tabs>
               <w:tab w:val="right" w:leader="dot" w:pos="9062"/>
             </w:tabs>
@@ -2537,7 +2537,7 @@
     </w:p>
     <w:p>
       <w:pPr>
-        <w:pStyle w:val="Heading1"/>
+        <w:pStyle w:val="Kop1"/>
         <w:jc w:val="left"/>
       </w:pPr>
       <w:bookmarkStart w:id="0" w:name="_Toc183594785"/>
@@ -2695,7 +2695,7 @@
     </w:p>
     <w:p>
       <w:pPr>
-        <w:pStyle w:val="ListParagraph"/>
+        <w:pStyle w:val="Lijstalinea"/>
         <w:numPr>
           <w:ilvl w:val="0"/>
           <w:numId w:val="29"/>
@@ -2723,7 +2723,7 @@
     </w:p>
     <w:p>
       <w:pPr>
-        <w:pStyle w:val="ListParagraph"/>
+        <w:pStyle w:val="Lijstalinea"/>
         <w:numPr>
           <w:ilvl w:val="0"/>
           <w:numId w:val="29"/>
@@ -2774,7 +2774,7 @@
     </w:p>
     <w:p>
       <w:pPr>
-        <w:pStyle w:val="ListParagraph"/>
+        <w:pStyle w:val="Lijstalinea"/>
         <w:numPr>
           <w:ilvl w:val="0"/>
           <w:numId w:val="29"/>
@@ -2802,7 +2802,7 @@
     </w:p>
     <w:p>
       <w:pPr>
-        <w:pStyle w:val="ListParagraph"/>
+        <w:pStyle w:val="Lijstalinea"/>
         <w:numPr>
           <w:ilvl w:val="0"/>
           <w:numId w:val="29"/>
@@ -2830,7 +2830,7 @@
     </w:p>
     <w:p>
       <w:pPr>
-        <w:pStyle w:val="ListParagraph"/>
+        <w:pStyle w:val="Lijstalinea"/>
         <w:numPr>
           <w:ilvl w:val="0"/>
           <w:numId w:val="29"/>
@@ -2865,7 +2865,7 @@
     </w:p>
     <w:p>
       <w:pPr>
-        <w:pStyle w:val="ListParagraph"/>
+        <w:pStyle w:val="Lijstalinea"/>
         <w:numPr>
           <w:ilvl w:val="0"/>
           <w:numId w:val="29"/>
@@ -2909,7 +2909,7 @@
     </w:p>
     <w:p>
       <w:pPr>
-        <w:pStyle w:val="ListParagraph"/>
+        <w:pStyle w:val="Lijstalinea"/>
         <w:numPr>
           <w:ilvl w:val="1"/>
           <w:numId w:val="29"/>
@@ -2953,7 +2953,7 @@
     </w:p>
     <w:p>
       <w:pPr>
-        <w:pStyle w:val="ListParagraph"/>
+        <w:pStyle w:val="Lijstalinea"/>
         <w:numPr>
           <w:ilvl w:val="1"/>
           <w:numId w:val="29"/>
@@ -3020,7 +3020,7 @@
     </w:p>
     <w:p>
       <w:pPr>
-        <w:pStyle w:val="ListParagraph"/>
+        <w:pStyle w:val="Lijstalinea"/>
         <w:numPr>
           <w:ilvl w:val="1"/>
           <w:numId w:val="29"/>
@@ -3090,7 +3090,7 @@
     </w:p>
     <w:p>
       <w:pPr>
-        <w:pStyle w:val="Heading1"/>
+        <w:pStyle w:val="Kop1"/>
         <w:jc w:val="left"/>
       </w:pPr>
       <w:bookmarkStart w:id="1" w:name="_Toc183594786"/>
@@ -3102,7 +3102,7 @@
     </w:p>
     <w:p>
       <w:pPr>
-        <w:pStyle w:val="Heading2"/>
+        <w:pStyle w:val="Kop2"/>
         <w:rPr>
           <w:i/>
           <w:iCs/>
@@ -3144,7 +3144,7 @@
     </w:p>
     <w:p>
       <w:pPr>
-        <w:pStyle w:val="Heading2"/>
+        <w:pStyle w:val="Kop2"/>
       </w:pPr>
       <w:bookmarkStart w:id="3" w:name="_Toc183594788"/>
       <w:r>
@@ -3185,7 +3185,7 @@
     </w:p>
     <w:p>
       <w:pPr>
-        <w:pStyle w:val="Heading2"/>
+        <w:pStyle w:val="Kop2"/>
       </w:pPr>
       <w:bookmarkStart w:id="4" w:name="_Toc183594789"/>
       <w:r>
@@ -3209,7 +3209,7 @@
     </w:p>
     <w:p>
       <w:pPr>
-        <w:pStyle w:val="Heading2"/>
+        <w:pStyle w:val="Kop2"/>
       </w:pPr>
       <w:bookmarkStart w:id="5" w:name="_Toc183594790"/>
       <w:r>
@@ -3233,7 +3233,7 @@
     </w:p>
     <w:p>
       <w:pPr>
-        <w:pStyle w:val="Heading2"/>
+        <w:pStyle w:val="Kop2"/>
       </w:pPr>
       <w:bookmarkStart w:id="6" w:name="_Toc183594791"/>
       <w:r>
@@ -3261,7 +3261,7 @@
     <w:p/>
     <w:p>
       <w:pPr>
-        <w:pStyle w:val="Heading2"/>
+        <w:pStyle w:val="Kop2"/>
       </w:pPr>
       <w:bookmarkStart w:id="7" w:name="_Toc183594792"/>
       <w:r>
@@ -3727,7 +3727,7 @@
           </w:tcPr>
           <w:p>
             <w:pPr>
-              <w:pStyle w:val="ListParagraph"/>
+              <w:pStyle w:val="Lijstalinea"/>
               <w:numPr>
                 <w:ilvl w:val="0"/>
                 <w:numId w:val="31"/>
@@ -3748,7 +3748,7 @@
           </w:p>
           <w:p>
             <w:pPr>
-              <w:pStyle w:val="ListParagraph"/>
+              <w:pStyle w:val="Lijstalinea"/>
               <w:numPr>
                 <w:ilvl w:val="0"/>
                 <w:numId w:val="31"/>
@@ -3769,7 +3769,7 @@
           </w:p>
           <w:p>
             <w:pPr>
-              <w:pStyle w:val="ListParagraph"/>
+              <w:pStyle w:val="Lijstalinea"/>
               <w:numPr>
                 <w:ilvl w:val="0"/>
                 <w:numId w:val="31"/>
@@ -3790,7 +3790,7 @@
           </w:p>
           <w:p>
             <w:pPr>
-              <w:pStyle w:val="ListParagraph"/>
+              <w:pStyle w:val="Lijstalinea"/>
               <w:numPr>
                 <w:ilvl w:val="0"/>
                 <w:numId w:val="31"/>
@@ -4258,7 +4258,7 @@
           </w:tcPr>
           <w:p>
             <w:pPr>
-              <w:pStyle w:val="ListParagraph"/>
+              <w:pStyle w:val="Lijstalinea"/>
               <w:numPr>
                 <w:ilvl w:val="0"/>
                 <w:numId w:val="31"/>
@@ -4279,7 +4279,7 @@
           </w:p>
           <w:p>
             <w:pPr>
-              <w:pStyle w:val="ListParagraph"/>
+              <w:pStyle w:val="Lijstalinea"/>
               <w:numPr>
                 <w:ilvl w:val="0"/>
                 <w:numId w:val="31"/>
@@ -4300,7 +4300,7 @@
           </w:p>
           <w:p>
             <w:pPr>
-              <w:pStyle w:val="ListParagraph"/>
+              <w:pStyle w:val="Lijstalinea"/>
               <w:numPr>
                 <w:ilvl w:val="0"/>
                 <w:numId w:val="31"/>
@@ -4321,7 +4321,7 @@
           </w:p>
           <w:p>
             <w:pPr>
-              <w:pStyle w:val="ListParagraph"/>
+              <w:pStyle w:val="Lijstalinea"/>
               <w:numPr>
                 <w:ilvl w:val="0"/>
                 <w:numId w:val="31"/>
@@ -4351,7 +4351,7 @@
     </w:p>
     <w:p>
       <w:pPr>
-        <w:pStyle w:val="Heading1"/>
+        <w:pStyle w:val="Kop1"/>
         <w:jc w:val="left"/>
       </w:pPr>
       <w:bookmarkStart w:id="8" w:name="_Toc183594793"/>
@@ -4363,7 +4363,7 @@
     </w:p>
     <w:p>
       <w:pPr>
-        <w:pStyle w:val="Heading2"/>
+        <w:pStyle w:val="Kop2"/>
         <w:rPr>
           <w:i/>
           <w:iCs/>
@@ -4495,7 +4495,7 @@
     </w:p>
     <w:p>
       <w:pPr>
-        <w:pStyle w:val="Heading2"/>
+        <w:pStyle w:val="Kop2"/>
       </w:pPr>
       <w:bookmarkStart w:id="10" w:name="_Toc183594795"/>
       <w:r>
@@ -4613,7 +4613,7 @@
     </w:p>
     <w:p>
       <w:pPr>
-        <w:pStyle w:val="Heading2"/>
+        <w:pStyle w:val="Kop2"/>
       </w:pPr>
       <w:bookmarkStart w:id="11" w:name="_Toc183594796"/>
       <w:r>
@@ -4642,7 +4642,7 @@
     </w:p>
     <w:p>
       <w:pPr>
-        <w:pStyle w:val="Heading2"/>
+        <w:pStyle w:val="Kop2"/>
       </w:pPr>
       <w:bookmarkStart w:id="12" w:name="_Toc183594797"/>
       <w:r>
@@ -4660,7 +4660,7 @@
     </w:p>
     <w:p>
       <w:pPr>
-        <w:pStyle w:val="ListParagraph"/>
+        <w:pStyle w:val="Lijstalinea"/>
         <w:rPr>
           <w:rFonts w:cstheme="minorHAnsi"/>
         </w:rPr>
@@ -4736,7 +4736,7 @@
     </w:p>
     <w:p>
       <w:pPr>
-        <w:pStyle w:val="NoSpacing"/>
+        <w:pStyle w:val="Geenafstand"/>
         <w:spacing w:before="120" w:after="120"/>
         <w:ind w:firstLine="708"/>
         <w:rPr>
@@ -4763,7 +4763,7 @@
     </w:p>
     <w:p>
       <w:pPr>
-        <w:pStyle w:val="NoSpacing"/>
+        <w:pStyle w:val="Geenafstand"/>
         <w:spacing w:before="120" w:after="120"/>
         <w:ind w:firstLine="708"/>
         <w:rPr>
@@ -4791,7 +4791,7 @@
     </w:p>
     <w:p>
       <w:pPr>
-        <w:pStyle w:val="Heading2"/>
+        <w:pStyle w:val="Kop2"/>
       </w:pPr>
       <w:bookmarkStart w:id="13" w:name="_Toc183594798"/>
       <w:r>
@@ -4966,7 +4966,23 @@
           <w:i/>
           <w:iCs/>
         </w:rPr>
-        <w:t>Afwezig</w:t>
+        <w:t xml:space="preserve">Zelf ben ik bezig geweest met de </w:t>
+      </w:r>
+      <w:proofErr w:type="spellStart"/>
+      <w:r>
+        <w:rPr>
+          <w:i/>
+          <w:iCs/>
+        </w:rPr>
+        <w:t>movement</w:t>
+      </w:r>
+      <w:proofErr w:type="spellEnd"/>
+      <w:r>
+        <w:rPr>
+          <w:i/>
+          <w:iCs/>
+        </w:rPr>
+        <w:t xml:space="preserve"> van de speler wat in mijn mening goed is gelukt. Ook ben ik bezig geweest met testen wat in mijn mening ook wel goed is gegaan. Enigste minpuntje van de sprint was dat we meer gefocusseerd moeten zijn op ons werk en beter moeten communiceren.</w:t>
       </w:r>
     </w:p>
     <w:p/>
@@ -5016,7 +5032,6 @@
                 <w:bCs/>
                 <w:color w:val="000000"/>
               </w:rPr>
-              <w:lastRenderedPageBreak/>
               <w:t>Naam student:</w:t>
             </w:r>
           </w:p>
@@ -5458,7 +5473,7 @@
           </w:tcPr>
           <w:p>
             <w:pPr>
-              <w:pStyle w:val="ListParagraph"/>
+              <w:pStyle w:val="Lijstalinea"/>
               <w:numPr>
                 <w:ilvl w:val="0"/>
                 <w:numId w:val="31"/>
@@ -5479,7 +5494,7 @@
           </w:p>
           <w:p>
             <w:pPr>
-              <w:pStyle w:val="ListParagraph"/>
+              <w:pStyle w:val="Lijstalinea"/>
               <w:spacing w:before="240" w:line="240" w:lineRule="auto"/>
               <w:rPr>
                 <w:rFonts w:ascii="Calibri" w:eastAsia="Times New Roman" w:hAnsi="Calibri" w:cs="Calibri"/>
@@ -6002,7 +6017,7 @@
           </w:tcPr>
           <w:p>
             <w:pPr>
-              <w:pStyle w:val="ListParagraph"/>
+              <w:pStyle w:val="Lijstalinea"/>
               <w:numPr>
                 <w:ilvl w:val="0"/>
                 <w:numId w:val="31"/>
@@ -6039,7 +6054,7 @@
           </w:p>
           <w:p>
             <w:pPr>
-              <w:pStyle w:val="ListParagraph"/>
+              <w:pStyle w:val="Lijstalinea"/>
               <w:numPr>
                 <w:ilvl w:val="0"/>
                 <w:numId w:val="31"/>
@@ -6083,7 +6098,7 @@
           </w:p>
           <w:p>
             <w:pPr>
-              <w:pStyle w:val="ListParagraph"/>
+              <w:pStyle w:val="Lijstalinea"/>
               <w:numPr>
                 <w:ilvl w:val="0"/>
                 <w:numId w:val="31"/>
@@ -6127,7 +6142,7 @@
           </w:p>
           <w:p>
             <w:pPr>
-              <w:pStyle w:val="ListParagraph"/>
+              <w:pStyle w:val="Lijstalinea"/>
               <w:numPr>
                 <w:ilvl w:val="0"/>
                 <w:numId w:val="31"/>
@@ -6148,7 +6163,7 @@
           </w:p>
           <w:p>
             <w:pPr>
-              <w:pStyle w:val="ListParagraph"/>
+              <w:pStyle w:val="Lijstalinea"/>
               <w:numPr>
                 <w:ilvl w:val="0"/>
                 <w:numId w:val="31"/>
@@ -6407,14 +6422,7 @@
                 <w:rFonts w:ascii="Calibri" w:eastAsia="Times New Roman" w:hAnsi="Calibri" w:cs="Calibri"/>
                 <w:color w:val="000000" w:themeColor="text1"/>
               </w:rPr>
-              <w:t xml:space="preserve">27 </w:t>
-            </w:r>
-            <w:r>
-              <w:rPr>
-                <w:rFonts w:ascii="Calibri" w:eastAsia="Times New Roman" w:hAnsi="Calibri" w:cs="Calibri"/>
-                <w:color w:val="000000" w:themeColor="text1"/>
-              </w:rPr>
-              <w:t>Obstakel art map 1</w:t>
+              <w:t>27 Obstakel art map 1</w:t>
             </w:r>
           </w:p>
         </w:tc>
@@ -6713,7 +6721,7 @@
           </w:tcPr>
           <w:p>
             <w:pPr>
-              <w:pStyle w:val="ListParagraph"/>
+              <w:pStyle w:val="Lijstalinea"/>
               <w:numPr>
                 <w:ilvl w:val="0"/>
                 <w:numId w:val="31"/>
@@ -6750,7 +6758,7 @@
           </w:p>
           <w:p>
             <w:pPr>
-              <w:pStyle w:val="ListParagraph"/>
+              <w:pStyle w:val="Lijstalinea"/>
               <w:numPr>
                 <w:ilvl w:val="0"/>
                 <w:numId w:val="31"/>
@@ -6795,7 +6803,7 @@
     </w:p>
     <w:p>
       <w:pPr>
-        <w:pStyle w:val="Heading1"/>
+        <w:pStyle w:val="Kop1"/>
         <w:jc w:val="left"/>
       </w:pPr>
       <w:bookmarkStart w:id="17" w:name="_Toc183594800"/>
@@ -6807,7 +6815,7 @@
     </w:p>
     <w:p>
       <w:pPr>
-        <w:pStyle w:val="Heading2"/>
+        <w:pStyle w:val="Kop2"/>
         <w:rPr>
           <w:i/>
           <w:iCs/>
@@ -6849,7 +6857,7 @@
     </w:p>
     <w:p>
       <w:pPr>
-        <w:pStyle w:val="Heading2"/>
+        <w:pStyle w:val="Kop2"/>
       </w:pPr>
       <w:bookmarkStart w:id="19" w:name="_Toc183594802"/>
       <w:r>
@@ -6887,7 +6895,7 @@
     </w:p>
     <w:p>
       <w:pPr>
-        <w:pStyle w:val="Heading2"/>
+        <w:pStyle w:val="Kop2"/>
       </w:pPr>
       <w:bookmarkStart w:id="20" w:name="_Toc183594803"/>
       <w:r>
@@ -6905,7 +6913,7 @@
     </w:p>
     <w:p>
       <w:pPr>
-        <w:pStyle w:val="Heading2"/>
+        <w:pStyle w:val="Kop2"/>
       </w:pPr>
       <w:bookmarkStart w:id="21" w:name="_Toc183594804"/>
       <w:r>
@@ -6923,7 +6931,7 @@
     </w:p>
     <w:p>
       <w:pPr>
-        <w:pStyle w:val="Heading2"/>
+        <w:pStyle w:val="Kop2"/>
       </w:pPr>
       <w:bookmarkStart w:id="22" w:name="_Toc183594805"/>
       <w:r>
@@ -6945,7 +6953,7 @@
     <w:p/>
     <w:p>
       <w:pPr>
-        <w:pStyle w:val="Heading2"/>
+        <w:pStyle w:val="Kop2"/>
       </w:pPr>
       <w:bookmarkStart w:id="23" w:name="_Toc183594806"/>
       <w:r>
@@ -7408,7 +7416,7 @@
           </w:tcPr>
           <w:p>
             <w:pPr>
-              <w:pStyle w:val="ListParagraph"/>
+              <w:pStyle w:val="Lijstalinea"/>
               <w:numPr>
                 <w:ilvl w:val="0"/>
                 <w:numId w:val="31"/>
@@ -7429,7 +7437,7 @@
           </w:p>
           <w:p>
             <w:pPr>
-              <w:pStyle w:val="ListParagraph"/>
+              <w:pStyle w:val="Lijstalinea"/>
               <w:numPr>
                 <w:ilvl w:val="0"/>
                 <w:numId w:val="31"/>
@@ -7450,7 +7458,7 @@
           </w:p>
           <w:p>
             <w:pPr>
-              <w:pStyle w:val="ListParagraph"/>
+              <w:pStyle w:val="Lijstalinea"/>
               <w:numPr>
                 <w:ilvl w:val="0"/>
                 <w:numId w:val="31"/>
@@ -7471,7 +7479,7 @@
           </w:p>
           <w:p>
             <w:pPr>
-              <w:pStyle w:val="ListParagraph"/>
+              <w:pStyle w:val="Lijstalinea"/>
               <w:numPr>
                 <w:ilvl w:val="0"/>
                 <w:numId w:val="31"/>
@@ -7926,7 +7934,7 @@
           </w:tcPr>
           <w:p>
             <w:pPr>
-              <w:pStyle w:val="ListParagraph"/>
+              <w:pStyle w:val="Lijstalinea"/>
               <w:numPr>
                 <w:ilvl w:val="0"/>
                 <w:numId w:val="31"/>
@@ -7947,7 +7955,7 @@
           </w:p>
           <w:p>
             <w:pPr>
-              <w:pStyle w:val="ListParagraph"/>
+              <w:pStyle w:val="Lijstalinea"/>
               <w:numPr>
                 <w:ilvl w:val="0"/>
                 <w:numId w:val="31"/>
@@ -7968,7 +7976,7 @@
           </w:p>
           <w:p>
             <w:pPr>
-              <w:pStyle w:val="ListParagraph"/>
+              <w:pStyle w:val="Lijstalinea"/>
               <w:numPr>
                 <w:ilvl w:val="0"/>
                 <w:numId w:val="31"/>
@@ -7989,7 +7997,7 @@
           </w:p>
           <w:p>
             <w:pPr>
-              <w:pStyle w:val="ListParagraph"/>
+              <w:pStyle w:val="Lijstalinea"/>
               <w:numPr>
                 <w:ilvl w:val="0"/>
                 <w:numId w:val="31"/>
@@ -8018,7 +8026,7 @@
     </w:p>
     <w:p>
       <w:pPr>
-        <w:pStyle w:val="Heading1"/>
+        <w:pStyle w:val="Kop1"/>
         <w:jc w:val="left"/>
       </w:pPr>
       <w:bookmarkStart w:id="24" w:name="_Toc183594807"/>
@@ -8030,7 +8038,7 @@
     </w:p>
     <w:p>
       <w:pPr>
-        <w:pStyle w:val="Heading2"/>
+        <w:pStyle w:val="Kop2"/>
         <w:rPr>
           <w:i/>
           <w:iCs/>
@@ -8072,7 +8080,7 @@
     </w:p>
     <w:p>
       <w:pPr>
-        <w:pStyle w:val="Heading2"/>
+        <w:pStyle w:val="Kop2"/>
       </w:pPr>
       <w:bookmarkStart w:id="26" w:name="_Toc183594809"/>
       <w:r>
@@ -8110,7 +8118,7 @@
     </w:p>
     <w:p>
       <w:pPr>
-        <w:pStyle w:val="Heading2"/>
+        <w:pStyle w:val="Kop2"/>
       </w:pPr>
       <w:bookmarkStart w:id="27" w:name="_Toc183594810"/>
       <w:r>
@@ -8128,7 +8136,7 @@
     </w:p>
     <w:p>
       <w:pPr>
-        <w:pStyle w:val="Heading2"/>
+        <w:pStyle w:val="Kop2"/>
       </w:pPr>
       <w:bookmarkStart w:id="28" w:name="_Toc183594811"/>
       <w:r>
@@ -8146,7 +8154,7 @@
     </w:p>
     <w:p>
       <w:pPr>
-        <w:pStyle w:val="Heading2"/>
+        <w:pStyle w:val="Kop2"/>
       </w:pPr>
       <w:bookmarkStart w:id="29" w:name="_Toc183594812"/>
       <w:r>
@@ -8168,7 +8176,7 @@
     <w:p/>
     <w:p>
       <w:pPr>
-        <w:pStyle w:val="Heading2"/>
+        <w:pStyle w:val="Kop2"/>
       </w:pPr>
       <w:bookmarkStart w:id="30" w:name="_Toc183594813"/>
       <w:r>
@@ -8631,7 +8639,7 @@
           </w:tcPr>
           <w:p>
             <w:pPr>
-              <w:pStyle w:val="ListParagraph"/>
+              <w:pStyle w:val="Lijstalinea"/>
               <w:numPr>
                 <w:ilvl w:val="0"/>
                 <w:numId w:val="31"/>
@@ -8652,7 +8660,7 @@
           </w:p>
           <w:p>
             <w:pPr>
-              <w:pStyle w:val="ListParagraph"/>
+              <w:pStyle w:val="Lijstalinea"/>
               <w:numPr>
                 <w:ilvl w:val="0"/>
                 <w:numId w:val="31"/>
@@ -8673,7 +8681,7 @@
           </w:p>
           <w:p>
             <w:pPr>
-              <w:pStyle w:val="ListParagraph"/>
+              <w:pStyle w:val="Lijstalinea"/>
               <w:numPr>
                 <w:ilvl w:val="0"/>
                 <w:numId w:val="31"/>
@@ -8694,7 +8702,7 @@
           </w:p>
           <w:p>
             <w:pPr>
-              <w:pStyle w:val="ListParagraph"/>
+              <w:pStyle w:val="Lijstalinea"/>
               <w:numPr>
                 <w:ilvl w:val="0"/>
                 <w:numId w:val="31"/>
@@ -9149,7 +9157,7 @@
           </w:tcPr>
           <w:p>
             <w:pPr>
-              <w:pStyle w:val="ListParagraph"/>
+              <w:pStyle w:val="Lijstalinea"/>
               <w:numPr>
                 <w:ilvl w:val="0"/>
                 <w:numId w:val="31"/>
@@ -9170,7 +9178,7 @@
           </w:p>
           <w:p>
             <w:pPr>
-              <w:pStyle w:val="ListParagraph"/>
+              <w:pStyle w:val="Lijstalinea"/>
               <w:numPr>
                 <w:ilvl w:val="0"/>
                 <w:numId w:val="31"/>
@@ -9191,7 +9199,7 @@
           </w:p>
           <w:p>
             <w:pPr>
-              <w:pStyle w:val="ListParagraph"/>
+              <w:pStyle w:val="Lijstalinea"/>
               <w:numPr>
                 <w:ilvl w:val="0"/>
                 <w:numId w:val="31"/>
@@ -9212,7 +9220,7 @@
           </w:p>
           <w:p>
             <w:pPr>
-              <w:pStyle w:val="ListParagraph"/>
+              <w:pStyle w:val="Lijstalinea"/>
               <w:numPr>
                 <w:ilvl w:val="0"/>
                 <w:numId w:val="31"/>
@@ -9624,7 +9632,7 @@
 <w:hdr xmlns:wpc="http://schemas.microsoft.com/office/word/2010/wordprocessingCanvas" xmlns:cx="http://schemas.microsoft.com/office/drawing/2014/chartex" xmlns:cx1="http://schemas.microsoft.com/office/drawing/2015/9/8/chartex" xmlns:cx2="http://schemas.microsoft.com/office/drawing/2015/10/21/chartex" xmlns:cx3="http://schemas.microsoft.com/office/drawing/2016/5/9/chartex" xmlns:cx4="http://schemas.microsoft.com/office/drawing/2016/5/10/chartex" xmlns:cx5="http://schemas.microsoft.com/office/drawing/2016/5/11/chartex" xmlns:cx6="http://schemas.microsoft.com/office/drawing/2016/5/12/chartex" xmlns:cx7="http://schemas.microsoft.com/office/drawing/2016/5/13/chartex" xmlns:cx8="http://schemas.microsoft.com/office/drawing/2016/5/14/chartex" xmlns:mc="http://schemas.openxmlformats.org/markup-compatibility/2006" xmlns:aink="http://schemas.microsoft.com/office/drawing/2016/ink" xmlns:am3d="http://schemas.microsoft.com/office/drawing/2017/model3d" xmlns:o="urn:schemas-microsoft-com:office:office" xmlns:oel="http://schemas.microsoft.com/office/2019/extlst" xmlns:r="http://schemas.openxmlformats.org/officeDocument/2006/relationships" xmlns:m="http://schemas.openxmlformats.org/officeDocument/2006/math" xmlns:v="urn:schemas-microsoft-com:vml" xmlns:wp14="http://schemas.microsoft.com/office/word/2010/wordprocessingDrawing" xmlns:wp="http://schemas.openxmlformats.org/drawingml/2006/wordprocessingDrawing" xmlns:w10="urn:schemas-microsoft-com:office:word" xmlns:w="http://schemas.openxmlformats.org/wordprocessingml/2006/main" xmlns:w14="http://schemas.microsoft.com/office/word/2010/wordml" xmlns:w15="http://schemas.microsoft.com/office/word/2012/wordml" xmlns:w16cex="http://schemas.microsoft.com/office/word/2018/wordml/cex" xmlns:w16cid="http://schemas.microsoft.com/office/word/2016/wordml/cid" xmlns:w16="http://schemas.microsoft.com/office/word/2018/wordml" xmlns:w16du="http://schemas.microsoft.com/office/word/2023/wordml/word16du" xmlns:w16sdtdh="http://schemas.microsoft.com/office/word/2020/wordml/sdtdatahash" xmlns:w16sdtfl="http://schemas.microsoft.com/office/word/2024/wordml/sdtformatlock" xmlns:w16se="http://schemas.microsoft.com/office/word/2015/wordml/symex" xmlns:wpg="http://schemas.microsoft.com/office/word/2010/wordprocessingGroup" xmlns:wpi="http://schemas.microsoft.com/office/word/2010/wordprocessingInk" xmlns:wne="http://schemas.microsoft.com/office/word/2006/wordml" xmlns:wps="http://schemas.microsoft.com/office/word/2010/wordprocessingShape" mc:Ignorable="w14 w15 w16se w16cid w16 w16cex w16sdtdh w16sdtfl w16du wp14">
   <w:p>
     <w:pPr>
-      <w:pStyle w:val="Header"/>
+      <w:pStyle w:val="Koptekst"/>
       <w:jc w:val="center"/>
     </w:pPr>
     <w:r>
@@ -9683,7 +9691,7 @@
   </w:p>
   <w:p>
     <w:pPr>
-      <w:pStyle w:val="Header"/>
+      <w:pStyle w:val="Koptekst"/>
     </w:pPr>
   </w:p>
 </w:hdr>
@@ -13112,16 +13120,16 @@
     <w:lsdException w:name="Unresolved Mention" w:semiHidden="1" w:unhideWhenUsed="1"/>
     <w:lsdException w:name="Smart Link" w:semiHidden="1" w:unhideWhenUsed="1"/>
   </w:latentStyles>
-  <w:style w:type="paragraph" w:default="1" w:styleId="Normal">
+  <w:style w:type="paragraph" w:default="1" w:styleId="Standaard">
     <w:name w:val="Normal"/>
     <w:qFormat/>
     <w:rsid w:val="00B44264"/>
   </w:style>
-  <w:style w:type="paragraph" w:styleId="Heading1">
+  <w:style w:type="paragraph" w:styleId="Kop1">
     <w:name w:val="heading 1"/>
-    <w:basedOn w:val="Normal"/>
-    <w:next w:val="Normal"/>
-    <w:link w:val="Heading1Char"/>
+    <w:basedOn w:val="Standaard"/>
+    <w:next w:val="Standaard"/>
+    <w:link w:val="Kop1Char"/>
     <w:uiPriority w:val="9"/>
     <w:qFormat/>
     <w:rsid w:val="00B44264"/>
@@ -13139,11 +13147,11 @@
       <w:szCs w:val="32"/>
     </w:rPr>
   </w:style>
-  <w:style w:type="paragraph" w:styleId="Heading2">
+  <w:style w:type="paragraph" w:styleId="Kop2">
     <w:name w:val="heading 2"/>
-    <w:basedOn w:val="Normal"/>
-    <w:next w:val="Normal"/>
-    <w:link w:val="Heading2Char"/>
+    <w:basedOn w:val="Standaard"/>
+    <w:next w:val="Standaard"/>
+    <w:link w:val="Kop2Char"/>
     <w:uiPriority w:val="9"/>
     <w:unhideWhenUsed/>
     <w:qFormat/>
@@ -13160,11 +13168,11 @@
       <w:sz w:val="32"/>
     </w:rPr>
   </w:style>
-  <w:style w:type="paragraph" w:styleId="Heading3">
+  <w:style w:type="paragraph" w:styleId="Kop3">
     <w:name w:val="heading 3"/>
-    <w:basedOn w:val="Normal"/>
-    <w:next w:val="Normal"/>
-    <w:link w:val="Heading3Char"/>
+    <w:basedOn w:val="Standaard"/>
+    <w:next w:val="Standaard"/>
+    <w:link w:val="Kop3Char"/>
     <w:uiPriority w:val="9"/>
     <w:unhideWhenUsed/>
     <w:qFormat/>
@@ -13184,11 +13192,11 @@
       <w:szCs w:val="24"/>
     </w:rPr>
   </w:style>
-  <w:style w:type="paragraph" w:styleId="Heading4">
+  <w:style w:type="paragraph" w:styleId="Kop4">
     <w:name w:val="heading 4"/>
-    <w:basedOn w:val="Normal"/>
-    <w:next w:val="Normal"/>
-    <w:link w:val="Heading4Char"/>
+    <w:basedOn w:val="Standaard"/>
+    <w:next w:val="Standaard"/>
+    <w:link w:val="Kop4Char"/>
     <w:uiPriority w:val="9"/>
     <w:semiHidden/>
     <w:unhideWhenUsed/>
@@ -13207,11 +13215,11 @@
       <w:color w:val="000000" w:themeColor="text1"/>
     </w:rPr>
   </w:style>
-  <w:style w:type="paragraph" w:styleId="Heading6">
+  <w:style w:type="paragraph" w:styleId="Kop6">
     <w:name w:val="heading 6"/>
-    <w:basedOn w:val="Normal"/>
-    <w:next w:val="Normal"/>
-    <w:link w:val="Heading6Char"/>
+    <w:basedOn w:val="Standaard"/>
+    <w:next w:val="Standaard"/>
+    <w:link w:val="Kop6Char"/>
     <w:uiPriority w:val="9"/>
     <w:semiHidden/>
     <w:unhideWhenUsed/>
@@ -13228,13 +13236,13 @@
       <w:color w:val="1F4D78" w:themeColor="accent1" w:themeShade="7F"/>
     </w:rPr>
   </w:style>
-  <w:style w:type="character" w:default="1" w:styleId="DefaultParagraphFont">
+  <w:style w:type="character" w:default="1" w:styleId="Standaardalinea-lettertype">
     <w:name w:val="Default Paragraph Font"/>
     <w:uiPriority w:val="1"/>
     <w:semiHidden/>
     <w:unhideWhenUsed/>
   </w:style>
-  <w:style w:type="table" w:default="1" w:styleId="TableNormal">
+  <w:style w:type="table" w:default="1" w:styleId="Standaardtabel">
     <w:name w:val="Normal Table"/>
     <w:uiPriority w:val="99"/>
     <w:semiHidden/>
@@ -13249,16 +13257,16 @@
       </w:tblCellMar>
     </w:tblPr>
   </w:style>
-  <w:style w:type="numbering" w:default="1" w:styleId="NoList">
+  <w:style w:type="numbering" w:default="1" w:styleId="Geenlijst">
     <w:name w:val="No List"/>
     <w:uiPriority w:val="99"/>
     <w:semiHidden/>
     <w:unhideWhenUsed/>
   </w:style>
-  <w:style w:type="paragraph" w:styleId="Header">
+  <w:style w:type="paragraph" w:styleId="Koptekst">
     <w:name w:val="header"/>
-    <w:basedOn w:val="Normal"/>
-    <w:link w:val="HeaderChar"/>
+    <w:basedOn w:val="Standaard"/>
+    <w:link w:val="KoptekstChar"/>
     <w:uiPriority w:val="99"/>
     <w:unhideWhenUsed/>
     <w:rsid w:val="003D0CAD"/>
@@ -13270,17 +13278,17 @@
       <w:spacing w:after="0" w:line="240" w:lineRule="auto"/>
     </w:pPr>
   </w:style>
-  <w:style w:type="character" w:customStyle="1" w:styleId="HeaderChar">
-    <w:name w:val="Header Char"/>
-    <w:basedOn w:val="DefaultParagraphFont"/>
-    <w:link w:val="Header"/>
+  <w:style w:type="character" w:customStyle="1" w:styleId="KoptekstChar">
+    <w:name w:val="Koptekst Char"/>
+    <w:basedOn w:val="Standaardalinea-lettertype"/>
+    <w:link w:val="Koptekst"/>
     <w:uiPriority w:val="99"/>
     <w:rsid w:val="003D0CAD"/>
   </w:style>
-  <w:style w:type="paragraph" w:styleId="Footer">
+  <w:style w:type="paragraph" w:styleId="Voettekst">
     <w:name w:val="footer"/>
-    <w:basedOn w:val="Normal"/>
-    <w:link w:val="FooterChar"/>
+    <w:basedOn w:val="Standaard"/>
+    <w:link w:val="VoettekstChar"/>
     <w:uiPriority w:val="99"/>
     <w:unhideWhenUsed/>
     <w:rsid w:val="003D0CAD"/>
@@ -13292,16 +13300,16 @@
       <w:spacing w:after="0" w:line="240" w:lineRule="auto"/>
     </w:pPr>
   </w:style>
-  <w:style w:type="character" w:customStyle="1" w:styleId="FooterChar">
-    <w:name w:val="Footer Char"/>
-    <w:basedOn w:val="DefaultParagraphFont"/>
-    <w:link w:val="Footer"/>
+  <w:style w:type="character" w:customStyle="1" w:styleId="VoettekstChar">
+    <w:name w:val="Voettekst Char"/>
+    <w:basedOn w:val="Standaardalinea-lettertype"/>
+    <w:link w:val="Voettekst"/>
     <w:uiPriority w:val="99"/>
     <w:rsid w:val="003D0CAD"/>
   </w:style>
-  <w:style w:type="table" w:styleId="TableGrid">
+  <w:style w:type="table" w:styleId="Tabelraster">
     <w:name w:val="Table Grid"/>
-    <w:basedOn w:val="TableNormal"/>
+    <w:basedOn w:val="Standaardtabel"/>
     <w:uiPriority w:val="59"/>
     <w:rsid w:val="003D0CAD"/>
     <w:pPr>
@@ -13318,9 +13326,9 @@
       </w:tblBorders>
     </w:tblPr>
   </w:style>
-  <w:style w:type="paragraph" w:styleId="ListParagraph">
+  <w:style w:type="paragraph" w:styleId="Lijstalinea">
     <w:name w:val="List Paragraph"/>
-    <w:basedOn w:val="Normal"/>
+    <w:basedOn w:val="Standaard"/>
     <w:uiPriority w:val="34"/>
     <w:qFormat/>
     <w:rsid w:val="00716F2B"/>
@@ -13329,10 +13337,10 @@
       <w:contextualSpacing/>
     </w:pPr>
   </w:style>
-  <w:style w:type="character" w:customStyle="1" w:styleId="Heading1Char">
-    <w:name w:val="Heading 1 Char"/>
-    <w:basedOn w:val="DefaultParagraphFont"/>
-    <w:link w:val="Heading1"/>
+  <w:style w:type="character" w:customStyle="1" w:styleId="Kop1Char">
+    <w:name w:val="Kop 1 Char"/>
+    <w:basedOn w:val="Standaardalinea-lettertype"/>
+    <w:link w:val="Kop1"/>
     <w:uiPriority w:val="9"/>
     <w:rsid w:val="00B44264"/>
     <w:rPr>
@@ -13342,10 +13350,10 @@
       <w:szCs w:val="32"/>
     </w:rPr>
   </w:style>
-  <w:style w:type="character" w:customStyle="1" w:styleId="Heading2Char">
-    <w:name w:val="Heading 2 Char"/>
-    <w:basedOn w:val="DefaultParagraphFont"/>
-    <w:link w:val="Heading2"/>
+  <w:style w:type="character" w:customStyle="1" w:styleId="Kop2Char">
+    <w:name w:val="Kop 2 Char"/>
+    <w:basedOn w:val="Standaardalinea-lettertype"/>
+    <w:link w:val="Kop2"/>
     <w:uiPriority w:val="9"/>
     <w:rsid w:val="00AE7D59"/>
     <w:rPr>
@@ -13354,10 +13362,10 @@
       <w:sz w:val="32"/>
     </w:rPr>
   </w:style>
-  <w:style w:type="character" w:customStyle="1" w:styleId="Heading3Char">
-    <w:name w:val="Heading 3 Char"/>
-    <w:basedOn w:val="DefaultParagraphFont"/>
-    <w:link w:val="Heading3"/>
+  <w:style w:type="character" w:customStyle="1" w:styleId="Kop3Char">
+    <w:name w:val="Kop 3 Char"/>
+    <w:basedOn w:val="Standaardalinea-lettertype"/>
+    <w:link w:val="Kop3"/>
     <w:uiPriority w:val="9"/>
     <w:rsid w:val="00AE7D59"/>
     <w:rPr>
@@ -13369,10 +13377,10 @@
       <w:szCs w:val="24"/>
     </w:rPr>
   </w:style>
-  <w:style w:type="character" w:customStyle="1" w:styleId="Heading4Char">
-    <w:name w:val="Heading 4 Char"/>
-    <w:basedOn w:val="DefaultParagraphFont"/>
-    <w:link w:val="Heading4"/>
+  <w:style w:type="character" w:customStyle="1" w:styleId="Kop4Char">
+    <w:name w:val="Kop 4 Char"/>
+    <w:basedOn w:val="Standaardalinea-lettertype"/>
+    <w:link w:val="Kop4"/>
     <w:uiPriority w:val="9"/>
     <w:semiHidden/>
     <w:rsid w:val="00B44264"/>
@@ -13383,10 +13391,10 @@
       <w:color w:val="000000" w:themeColor="text1"/>
     </w:rPr>
   </w:style>
-  <w:style w:type="paragraph" w:styleId="BalloonText">
+  <w:style w:type="paragraph" w:styleId="Ballontekst">
     <w:name w:val="Balloon Text"/>
-    <w:basedOn w:val="Normal"/>
-    <w:link w:val="BalloonTextChar"/>
+    <w:basedOn w:val="Standaard"/>
+    <w:link w:val="BallontekstChar"/>
     <w:uiPriority w:val="99"/>
     <w:semiHidden/>
     <w:unhideWhenUsed/>
@@ -13400,10 +13408,10 @@
       <w:szCs w:val="16"/>
     </w:rPr>
   </w:style>
-  <w:style w:type="character" w:customStyle="1" w:styleId="BalloonTextChar">
-    <w:name w:val="Balloon Text Char"/>
-    <w:basedOn w:val="DefaultParagraphFont"/>
-    <w:link w:val="BalloonText"/>
+  <w:style w:type="character" w:customStyle="1" w:styleId="BallontekstChar">
+    <w:name w:val="Ballontekst Char"/>
+    <w:basedOn w:val="Standaardalinea-lettertype"/>
+    <w:link w:val="Ballontekst"/>
     <w:uiPriority w:val="99"/>
     <w:semiHidden/>
     <w:rsid w:val="00756DEF"/>
@@ -13413,10 +13421,10 @@
       <w:szCs w:val="16"/>
     </w:rPr>
   </w:style>
-  <w:style w:type="paragraph" w:styleId="TOCHeading">
+  <w:style w:type="paragraph" w:styleId="Kopvaninhoudsopgave">
     <w:name w:val="TOC Heading"/>
-    <w:basedOn w:val="Heading1"/>
-    <w:next w:val="Normal"/>
+    <w:basedOn w:val="Kop1"/>
+    <w:next w:val="Standaard"/>
     <w:uiPriority w:val="39"/>
     <w:unhideWhenUsed/>
     <w:qFormat/>
@@ -13436,10 +13444,10 @@
       <w:lang w:eastAsia="nl-NL"/>
     </w:rPr>
   </w:style>
-  <w:style w:type="paragraph" w:styleId="TOC1">
+  <w:style w:type="paragraph" w:styleId="Inhopg1">
     <w:name w:val="toc 1"/>
-    <w:basedOn w:val="Normal"/>
-    <w:next w:val="Normal"/>
+    <w:basedOn w:val="Standaard"/>
+    <w:next w:val="Standaard"/>
     <w:autoRedefine/>
     <w:uiPriority w:val="39"/>
     <w:unhideWhenUsed/>
@@ -13453,7 +13461,7 @@
   </w:style>
   <w:style w:type="character" w:styleId="Hyperlink">
     <w:name w:val="Hyperlink"/>
-    <w:basedOn w:val="DefaultParagraphFont"/>
+    <w:basedOn w:val="Standaardalinea-lettertype"/>
     <w:uiPriority w:val="99"/>
     <w:unhideWhenUsed/>
     <w:rsid w:val="00DD7202"/>
@@ -13462,11 +13470,11 @@
       <w:u w:val="single"/>
     </w:rPr>
   </w:style>
-  <w:style w:type="paragraph" w:styleId="Title">
+  <w:style w:type="paragraph" w:styleId="Titel">
     <w:name w:val="Title"/>
-    <w:basedOn w:val="Normal"/>
-    <w:next w:val="Normal"/>
-    <w:link w:val="TitleChar"/>
+    <w:basedOn w:val="Standaard"/>
+    <w:next w:val="Standaard"/>
+    <w:link w:val="TitelChar"/>
     <w:uiPriority w:val="10"/>
     <w:qFormat/>
     <w:rsid w:val="00DD7202"/>
@@ -13486,10 +13494,10 @@
       <w:szCs w:val="52"/>
     </w:rPr>
   </w:style>
-  <w:style w:type="character" w:customStyle="1" w:styleId="TitleChar">
-    <w:name w:val="Title Char"/>
-    <w:basedOn w:val="DefaultParagraphFont"/>
-    <w:link w:val="Title"/>
+  <w:style w:type="character" w:customStyle="1" w:styleId="TitelChar">
+    <w:name w:val="Titel Char"/>
+    <w:basedOn w:val="Standaardalinea-lettertype"/>
+    <w:link w:val="Titel"/>
     <w:uiPriority w:val="10"/>
     <w:rsid w:val="00DD7202"/>
     <w:rPr>
@@ -13501,11 +13509,11 @@
       <w:szCs w:val="52"/>
     </w:rPr>
   </w:style>
-  <w:style w:type="paragraph" w:styleId="Subtitle">
+  <w:style w:type="paragraph" w:styleId="Ondertitel">
     <w:name w:val="Subtitle"/>
-    <w:basedOn w:val="Normal"/>
-    <w:next w:val="Normal"/>
-    <w:link w:val="SubtitleChar"/>
+    <w:basedOn w:val="Standaard"/>
+    <w:next w:val="Standaard"/>
+    <w:link w:val="OndertitelChar"/>
     <w:uiPriority w:val="11"/>
     <w:qFormat/>
     <w:rsid w:val="00DD7202"/>
@@ -13524,10 +13532,10 @@
       <w:szCs w:val="24"/>
     </w:rPr>
   </w:style>
-  <w:style w:type="character" w:customStyle="1" w:styleId="SubtitleChar">
-    <w:name w:val="Subtitle Char"/>
-    <w:basedOn w:val="DefaultParagraphFont"/>
-    <w:link w:val="Subtitle"/>
+  <w:style w:type="character" w:customStyle="1" w:styleId="OndertitelChar">
+    <w:name w:val="Ondertitel Char"/>
+    <w:basedOn w:val="Standaardalinea-lettertype"/>
+    <w:link w:val="Ondertitel"/>
     <w:uiPriority w:val="11"/>
     <w:rsid w:val="00DD7202"/>
     <w:rPr>
@@ -13540,9 +13548,9 @@
       <w:szCs w:val="24"/>
     </w:rPr>
   </w:style>
-  <w:style w:type="character" w:styleId="CommentReference">
+  <w:style w:type="character" w:styleId="Verwijzingopmerking">
     <w:name w:val="annotation reference"/>
-    <w:basedOn w:val="DefaultParagraphFont"/>
+    <w:basedOn w:val="Standaardalinea-lettertype"/>
     <w:uiPriority w:val="99"/>
     <w:semiHidden/>
     <w:unhideWhenUsed/>
@@ -13552,10 +13560,10 @@
       <w:szCs w:val="18"/>
     </w:rPr>
   </w:style>
-  <w:style w:type="paragraph" w:styleId="CommentText">
+  <w:style w:type="paragraph" w:styleId="Tekstopmerking">
     <w:name w:val="annotation text"/>
-    <w:basedOn w:val="Normal"/>
-    <w:link w:val="CommentTextChar"/>
+    <w:basedOn w:val="Standaard"/>
+    <w:link w:val="TekstopmerkingChar"/>
     <w:uiPriority w:val="99"/>
     <w:semiHidden/>
     <w:unhideWhenUsed/>
@@ -13568,10 +13576,10 @@
       <w:szCs w:val="24"/>
     </w:rPr>
   </w:style>
-  <w:style w:type="character" w:customStyle="1" w:styleId="CommentTextChar">
-    <w:name w:val="Comment Text Char"/>
-    <w:basedOn w:val="DefaultParagraphFont"/>
-    <w:link w:val="CommentText"/>
+  <w:style w:type="character" w:customStyle="1" w:styleId="TekstopmerkingChar">
+    <w:name w:val="Tekst opmerking Char"/>
+    <w:basedOn w:val="Standaardalinea-lettertype"/>
+    <w:link w:val="Tekstopmerking"/>
     <w:uiPriority w:val="99"/>
     <w:semiHidden/>
     <w:rsid w:val="001F68CA"/>
@@ -13580,11 +13588,11 @@
       <w:szCs w:val="24"/>
     </w:rPr>
   </w:style>
-  <w:style w:type="paragraph" w:styleId="CommentSubject">
+  <w:style w:type="paragraph" w:styleId="Onderwerpvanopmerking">
     <w:name w:val="annotation subject"/>
-    <w:basedOn w:val="CommentText"/>
-    <w:next w:val="CommentText"/>
-    <w:link w:val="CommentSubjectChar"/>
+    <w:basedOn w:val="Tekstopmerking"/>
+    <w:next w:val="Tekstopmerking"/>
+    <w:link w:val="OnderwerpvanopmerkingChar"/>
     <w:uiPriority w:val="99"/>
     <w:semiHidden/>
     <w:unhideWhenUsed/>
@@ -13596,10 +13604,10 @@
       <w:szCs w:val="20"/>
     </w:rPr>
   </w:style>
-  <w:style w:type="character" w:customStyle="1" w:styleId="CommentSubjectChar">
-    <w:name w:val="Comment Subject Char"/>
-    <w:basedOn w:val="CommentTextChar"/>
-    <w:link w:val="CommentSubject"/>
+  <w:style w:type="character" w:customStyle="1" w:styleId="OnderwerpvanopmerkingChar">
+    <w:name w:val="Onderwerp van opmerking Char"/>
+    <w:basedOn w:val="TekstopmerkingChar"/>
+    <w:link w:val="Onderwerpvanopmerking"/>
     <w:uiPriority w:val="99"/>
     <w:semiHidden/>
     <w:rsid w:val="001F68CA"/>
@@ -13612,12 +13620,12 @@
   </w:style>
   <w:style w:type="character" w:customStyle="1" w:styleId="lewnzc">
     <w:name w:val="lewnzc"/>
-    <w:basedOn w:val="DefaultParagraphFont"/>
+    <w:basedOn w:val="Standaardalinea-lettertype"/>
     <w:rsid w:val="003A1469"/>
   </w:style>
-  <w:style w:type="character" w:styleId="Emphasis">
+  <w:style w:type="character" w:styleId="Nadruk">
     <w:name w:val="Emphasis"/>
-    <w:basedOn w:val="DefaultParagraphFont"/>
+    <w:basedOn w:val="Standaardalinea-lettertype"/>
     <w:uiPriority w:val="20"/>
     <w:qFormat/>
     <w:rsid w:val="003A1469"/>
@@ -13628,10 +13636,10 @@
   </w:style>
   <w:style w:type="character" w:customStyle="1" w:styleId="tlssbb">
     <w:name w:val="tlssbb"/>
-    <w:basedOn w:val="DefaultParagraphFont"/>
+    <w:basedOn w:val="Standaardalinea-lettertype"/>
     <w:rsid w:val="00B2286A"/>
   </w:style>
-  <w:style w:type="paragraph" w:styleId="NoSpacing">
+  <w:style w:type="paragraph" w:styleId="Geenafstand">
     <w:name w:val="No Spacing"/>
     <w:uiPriority w:val="1"/>
     <w:qFormat/>
@@ -13640,10 +13648,10 @@
       <w:spacing w:after="0" w:line="240" w:lineRule="auto"/>
     </w:pPr>
   </w:style>
-  <w:style w:type="character" w:customStyle="1" w:styleId="Heading6Char">
-    <w:name w:val="Heading 6 Char"/>
-    <w:basedOn w:val="DefaultParagraphFont"/>
-    <w:link w:val="Heading6"/>
+  <w:style w:type="character" w:customStyle="1" w:styleId="Kop6Char">
+    <w:name w:val="Kop 6 Char"/>
+    <w:basedOn w:val="Standaardalinea-lettertype"/>
+    <w:link w:val="Kop6"/>
     <w:uiPriority w:val="9"/>
     <w:semiHidden/>
     <w:rsid w:val="00710649"/>
@@ -13652,10 +13660,10 @@
       <w:color w:val="1F4D78" w:themeColor="accent1" w:themeShade="7F"/>
     </w:rPr>
   </w:style>
-  <w:style w:type="paragraph" w:styleId="TOC3">
+  <w:style w:type="paragraph" w:styleId="Inhopg3">
     <w:name w:val="toc 3"/>
-    <w:basedOn w:val="Normal"/>
-    <w:next w:val="Normal"/>
+    <w:basedOn w:val="Standaard"/>
+    <w:next w:val="Standaard"/>
     <w:autoRedefine/>
     <w:uiPriority w:val="39"/>
     <w:unhideWhenUsed/>
@@ -13665,10 +13673,10 @@
       <w:ind w:left="440"/>
     </w:pPr>
   </w:style>
-  <w:style w:type="paragraph" w:styleId="TOC2">
+  <w:style w:type="paragraph" w:styleId="Inhopg2">
     <w:name w:val="toc 2"/>
-    <w:basedOn w:val="Normal"/>
-    <w:next w:val="Normal"/>
+    <w:basedOn w:val="Standaard"/>
+    <w:next w:val="Standaard"/>
     <w:autoRedefine/>
     <w:uiPriority w:val="39"/>
     <w:unhideWhenUsed/>
@@ -13943,6 +13951,17 @@
 </file>
 
 <file path=customXml/item1.xml><?xml version="1.0" encoding="utf-8"?>
+<p:properties xmlns:p="http://schemas.microsoft.com/office/2006/metadata/properties" xmlns:xsi="http://www.w3.org/2001/XMLSchema-instance" xmlns:pc="http://schemas.microsoft.com/office/infopath/2007/PartnerControls">
+  <documentManagement>
+    <TaxCatchAll xmlns="32dd6115-ce5d-46b4-b638-9e7d5ca6cbee" xsi:nil="true"/>
+    <lcf76f155ced4ddcb4097134ff3c332f xmlns="094ecc41-7a37-40c9-8390-f18431712098">
+      <Terms xmlns="http://schemas.microsoft.com/office/infopath/2007/PartnerControls"/>
+    </lcf76f155ced4ddcb4097134ff3c332f>
+  </documentManagement>
+</p:properties>
+</file>
+
+<file path=customXml/item2.xml><?xml version="1.0" encoding="utf-8"?>
 <ct:contentTypeSchema xmlns:ct="http://schemas.microsoft.com/office/2006/metadata/contentType" xmlns:ma="http://schemas.microsoft.com/office/2006/metadata/properties/metaAttributes" ct:_="" ma:_="" ma:contentTypeName="Document" ma:contentTypeID="0x010100D5188FA4F7421B4A93E65E307A769E27" ma:contentTypeVersion="15" ma:contentTypeDescription="Een nieuw document maken." ma:contentTypeScope="" ma:versionID="9bfd002f47f5f7e7b2724518f3fad1a5">
   <xsd:schema xmlns:xsd="http://www.w3.org/2001/XMLSchema" xmlns:xs="http://www.w3.org/2001/XMLSchema" xmlns:p="http://schemas.microsoft.com/office/2006/metadata/properties" xmlns:ns2="094ecc41-7a37-40c9-8390-f18431712098" xmlns:ns3="32dd6115-ce5d-46b4-b638-9e7d5ca6cbee" targetNamespace="http://schemas.microsoft.com/office/2006/metadata/properties" ma:root="true" ma:fieldsID="e2c1118370456e9a6d2939e9bd0f2e89" ns2:_="" ns3:_="">
     <xsd:import namespace="094ecc41-7a37-40c9-8390-f18431712098"/>
@@ -14177,22 +14196,7 @@
 </ct:contentTypeSchema>
 </file>
 
-<file path=customXml/item2.xml><?xml version="1.0" encoding="utf-8"?>
-<p:properties xmlns:p="http://schemas.microsoft.com/office/2006/metadata/properties" xmlns:xsi="http://www.w3.org/2001/XMLSchema-instance" xmlns:pc="http://schemas.microsoft.com/office/infopath/2007/PartnerControls">
-  <documentManagement>
-    <TaxCatchAll xmlns="32dd6115-ce5d-46b4-b638-9e7d5ca6cbee" xsi:nil="true"/>
-    <lcf76f155ced4ddcb4097134ff3c332f xmlns="094ecc41-7a37-40c9-8390-f18431712098">
-      <Terms xmlns="http://schemas.microsoft.com/office/infopath/2007/PartnerControls"/>
-    </lcf76f155ced4ddcb4097134ff3c332f>
-  </documentManagement>
-</p:properties>
-</file>
-
 <file path=customXml/item3.xml><?xml version="1.0" encoding="utf-8"?>
-<b:Sources xmlns:b="http://schemas.openxmlformats.org/officeDocument/2006/bibliography" xmlns="http://schemas.openxmlformats.org/officeDocument/2006/bibliography" SelectedStyle="\APASixthEditionOfficeOnline.xsl" StyleName="APA" Version="6"/>
-</file>
-
-<file path=customXml/item4.xml><?xml version="1.0" encoding="utf-8"?>
 <?mso-contentType ?>
 <FormTemplates xmlns="http://schemas.microsoft.com/sharepoint/v3/contenttype/forms">
   <Display>DocumentLibraryForm</Display>
@@ -14201,7 +14205,22 @@
 </FormTemplates>
 </file>
 
+<file path=customXml/item4.xml><?xml version="1.0" encoding="utf-8"?>
+<b:Sources xmlns:b="http://schemas.openxmlformats.org/officeDocument/2006/bibliography" xmlns="http://schemas.openxmlformats.org/officeDocument/2006/bibliography" SelectedStyle="\APASixthEditionOfficeOnline.xsl" StyleName="APA" Version="6"/>
+</file>
+
 <file path=customXml/itemProps1.xml><?xml version="1.0" encoding="utf-8"?>
+<ds:datastoreItem xmlns:ds="http://schemas.openxmlformats.org/officeDocument/2006/customXml" ds:itemID="{846B1C81-E993-40E7-BCC5-DA63F0CD945C}">
+  <ds:schemaRefs>
+    <ds:schemaRef ds:uri="http://schemas.microsoft.com/office/2006/metadata/properties"/>
+    <ds:schemaRef ds:uri="http://schemas.microsoft.com/office/infopath/2007/PartnerControls"/>
+    <ds:schemaRef ds:uri="32dd6115-ce5d-46b4-b638-9e7d5ca6cbee"/>
+    <ds:schemaRef ds:uri="094ecc41-7a37-40c9-8390-f18431712098"/>
+  </ds:schemaRefs>
+</ds:datastoreItem>
+</file>
+
+<file path=customXml/itemProps2.xml><?xml version="1.0" encoding="utf-8"?>
 <ds:datastoreItem xmlns:ds="http://schemas.openxmlformats.org/officeDocument/2006/customXml" ds:itemID="{6D953465-DEAC-453F-952B-2BF171A6BD1D}">
   <ds:schemaRefs>
     <ds:schemaRef ds:uri="http://schemas.microsoft.com/office/2006/metadata/contentType"/>
@@ -14220,29 +14239,18 @@
 </ds:datastoreItem>
 </file>
 
-<file path=customXml/itemProps2.xml><?xml version="1.0" encoding="utf-8"?>
-<ds:datastoreItem xmlns:ds="http://schemas.openxmlformats.org/officeDocument/2006/customXml" ds:itemID="{846B1C81-E993-40E7-BCC5-DA63F0CD945C}">
+<file path=customXml/itemProps3.xml><?xml version="1.0" encoding="utf-8"?>
+<ds:datastoreItem xmlns:ds="http://schemas.openxmlformats.org/officeDocument/2006/customXml" ds:itemID="{C6916C6B-E06E-47CD-A094-BBBE44C5EA8C}">
   <ds:schemaRefs>
-    <ds:schemaRef ds:uri="http://schemas.microsoft.com/office/2006/metadata/properties"/>
-    <ds:schemaRef ds:uri="http://schemas.microsoft.com/office/infopath/2007/PartnerControls"/>
-    <ds:schemaRef ds:uri="32dd6115-ce5d-46b4-b638-9e7d5ca6cbee"/>
-    <ds:schemaRef ds:uri="094ecc41-7a37-40c9-8390-f18431712098"/>
+    <ds:schemaRef ds:uri="http://schemas.microsoft.com/sharepoint/v3/contenttype/forms"/>
   </ds:schemaRefs>
 </ds:datastoreItem>
 </file>
 
-<file path=customXml/itemProps3.xml><?xml version="1.0" encoding="utf-8"?>
+<file path=customXml/itemProps4.xml><?xml version="1.0" encoding="utf-8"?>
 <ds:datastoreItem xmlns:ds="http://schemas.openxmlformats.org/officeDocument/2006/customXml" ds:itemID="{72B7D650-2FAA-4D72-B587-235E59E6AC26}">
   <ds:schemaRefs>
     <ds:schemaRef ds:uri="http://schemas.openxmlformats.org/officeDocument/2006/bibliography"/>
   </ds:schemaRefs>
 </ds:datastoreItem>
-</file>
-
-<file path=customXml/itemProps4.xml><?xml version="1.0" encoding="utf-8"?>
-<ds:datastoreItem xmlns:ds="http://schemas.openxmlformats.org/officeDocument/2006/customXml" ds:itemID="{C6916C6B-E06E-47CD-A094-BBBE44C5EA8C}">
-  <ds:schemaRefs>
-    <ds:schemaRef ds:uri="http://schemas.microsoft.com/sharepoint/v3/contenttype/forms"/>
-  </ds:schemaRefs>
-</ds:datastoreItem>
 </file>
</xml_diff>